<commit_message>
One day to go. More text to come
</commit_message>
<xml_diff>
--- a/Разрешение_на_вход_приглашённых_на_защиту.docx
+++ b/Разрешение_на_вход_приглашённых_на_защиту.docx
@@ -2,167 +2,241 @@
 <file path=word/document.xml><?xml version="1.0" encoding="utf-8"?>
 <w:document xmlns:wpc="http://schemas.microsoft.com/office/word/2010/wordprocessingCanvas" xmlns:mc="http://schemas.openxmlformats.org/markup-compatibility/2006" xmlns:o="urn:schemas-microsoft-com:office:office" xmlns:r="http://schemas.openxmlformats.org/officeDocument/2006/relationships" xmlns:m="http://schemas.openxmlformats.org/officeDocument/2006/math" xmlns:v="urn:schemas-microsoft-com:vml" xmlns:wp14="http://schemas.microsoft.com/office/word/2010/wordprocessingDrawing" xmlns:wp="http://schemas.openxmlformats.org/drawingml/2006/wordprocessingDrawing" xmlns:w10="urn:schemas-microsoft-com:office:word" xmlns:w="http://schemas.openxmlformats.org/wordprocessingml/2006/main" xmlns:w14="http://schemas.microsoft.com/office/word/2010/wordml" xmlns:w15="http://schemas.microsoft.com/office/word/2012/wordml" xmlns:wpg="http://schemas.microsoft.com/office/word/2010/wordprocessingGroup" xmlns:wpi="http://schemas.microsoft.com/office/word/2010/wordprocessingInk" xmlns:wne="http://schemas.microsoft.com/office/word/2006/wordml" xmlns:wps="http://schemas.microsoft.com/office/word/2010/wordprocessingShape" mc:Ignorable="w14 w15 wp14">
   <w:body>
+    <w:tbl>
+      <w:tblPr>
+        <w:tblW w:w="0" w:type="auto"/>
+        <w:tblInd w:w="55" w:type="dxa"/>
+        <w:tblLayout w:type="fixed"/>
+        <w:tblCellMar>
+          <w:top w:w="55" w:type="dxa"/>
+          <w:left w:w="55" w:type="dxa"/>
+          <w:bottom w:w="55" w:type="dxa"/>
+          <w:right w:w="55" w:type="dxa"/>
+        </w:tblCellMar>
+        <w:tblLook w:val="0000" w:firstRow="0" w:lastRow="0" w:firstColumn="0" w:lastColumn="0" w:noHBand="0" w:noVBand="0"/>
+      </w:tblPr>
+      <w:tblGrid>
+        <w:gridCol w:w="4298"/>
+        <w:gridCol w:w="5361"/>
+      </w:tblGrid>
+      <w:tr>
+        <w:tc>
+          <w:tcPr>
+            <w:tcW w:w="4298" w:type="dxa"/>
+            <w:tcBorders>
+              <w:top w:val="single" w:sz="1" w:space="0" w:color="FFFFFF"/>
+              <w:left w:val="single" w:sz="1" w:space="0" w:color="FFFFFF"/>
+              <w:bottom w:val="single" w:sz="1" w:space="0" w:color="FFFFFF"/>
+            </w:tcBorders>
+            <w:shd w:val="clear" w:color="auto" w:fill="auto"/>
+          </w:tcPr>
+          <w:p>
+            <w:pPr>
+              <w:pStyle w:val="TableContents"/>
+              <w:snapToGrid w:val="0"/>
+              <w:rPr>
+                <w:sz w:val="28"/>
+                <w:szCs w:val="28"/>
+                <w:lang w:val="en-US"/>
+              </w:rPr>
+            </w:pPr>
+            <w:bookmarkStart w:id="0" w:name="_GoBack"/>
+            <w:bookmarkEnd w:id="0"/>
+          </w:p>
+        </w:tc>
+        <w:tc>
+          <w:tcPr>
+            <w:tcW w:w="5361" w:type="dxa"/>
+            <w:tcBorders>
+              <w:top w:val="single" w:sz="1" w:space="0" w:color="FFFFFF"/>
+              <w:left w:val="single" w:sz="1" w:space="0" w:color="FFFFFF"/>
+              <w:bottom w:val="single" w:sz="1" w:space="0" w:color="FFFFFF"/>
+              <w:right w:val="single" w:sz="1" w:space="0" w:color="FFFFFF"/>
+            </w:tcBorders>
+            <w:shd w:val="clear" w:color="auto" w:fill="auto"/>
+          </w:tcPr>
+          <w:p>
+            <w:pPr>
+              <w:pStyle w:val="TableContents"/>
+              <w:spacing w:line="360" w:lineRule="auto"/>
+              <w:jc w:val="both"/>
+              <w:rPr>
+                <w:sz w:val="28"/>
+                <w:szCs w:val="28"/>
+              </w:rPr>
+            </w:pPr>
+            <w:proofErr w:type="spellStart"/>
+            <w:r>
+              <w:rPr>
+                <w:sz w:val="28"/>
+                <w:szCs w:val="28"/>
+              </w:rPr>
+              <w:t>И.о</w:t>
+            </w:r>
+            <w:proofErr w:type="spellEnd"/>
+            <w:r>
+              <w:rPr>
+                <w:sz w:val="28"/>
+                <w:szCs w:val="28"/>
+              </w:rPr>
+              <w:t>. ректора РГГМУ</w:t>
+            </w:r>
+          </w:p>
+          <w:p>
+            <w:pPr>
+              <w:pStyle w:val="TableContents"/>
+              <w:spacing w:line="360" w:lineRule="auto"/>
+              <w:jc w:val="both"/>
+              <w:rPr>
+                <w:sz w:val="28"/>
+                <w:szCs w:val="28"/>
+              </w:rPr>
+            </w:pPr>
+            <w:r>
+              <w:rPr>
+                <w:sz w:val="28"/>
+                <w:szCs w:val="28"/>
+              </w:rPr>
+              <w:t>Карлину Л.Н.</w:t>
+            </w:r>
+          </w:p>
+          <w:p>
+            <w:pPr>
+              <w:pStyle w:val="TableContents"/>
+              <w:spacing w:line="360" w:lineRule="auto"/>
+              <w:jc w:val="both"/>
+              <w:rPr>
+                <w:sz w:val="28"/>
+                <w:szCs w:val="28"/>
+              </w:rPr>
+            </w:pPr>
+            <w:proofErr w:type="gramStart"/>
+            <w:r>
+              <w:rPr>
+                <w:sz w:val="28"/>
+                <w:szCs w:val="28"/>
+              </w:rPr>
+              <w:t>от</w:t>
+            </w:r>
+            <w:proofErr w:type="gramEnd"/>
+            <w:r>
+              <w:rPr>
+                <w:sz w:val="28"/>
+                <w:szCs w:val="28"/>
+              </w:rPr>
+              <w:t xml:space="preserve"> младшего научного сотрудника</w:t>
+            </w:r>
+          </w:p>
+          <w:p>
+            <w:pPr>
+              <w:pStyle w:val="TableContents"/>
+              <w:spacing w:line="360" w:lineRule="auto"/>
+              <w:jc w:val="both"/>
+              <w:rPr>
+                <w:sz w:val="28"/>
+                <w:szCs w:val="28"/>
+              </w:rPr>
+            </w:pPr>
+            <w:r>
+              <w:rPr>
+                <w:sz w:val="28"/>
+                <w:szCs w:val="28"/>
+              </w:rPr>
+              <w:t>Лаборатории Спутниковой Океанографии РГГМУ</w:t>
+            </w:r>
+          </w:p>
+          <w:p>
+            <w:pPr>
+              <w:pStyle w:val="TableContents"/>
+              <w:spacing w:line="360" w:lineRule="auto"/>
+              <w:jc w:val="both"/>
+              <w:rPr>
+                <w:sz w:val="28"/>
+                <w:szCs w:val="28"/>
+              </w:rPr>
+            </w:pPr>
+            <w:r>
+              <w:rPr>
+                <w:sz w:val="28"/>
+                <w:szCs w:val="28"/>
+              </w:rPr>
+              <w:t>Мясоедова А.Г.</w:t>
+            </w:r>
+          </w:p>
+          <w:p>
+            <w:pPr>
+              <w:pStyle w:val="TableContents"/>
+              <w:spacing w:line="360" w:lineRule="auto"/>
+              <w:jc w:val="both"/>
+              <w:rPr>
+                <w:sz w:val="28"/>
+                <w:szCs w:val="28"/>
+              </w:rPr>
+            </w:pPr>
+          </w:p>
+        </w:tc>
+      </w:tr>
+    </w:tbl>
     <w:p>
       <w:pPr>
         <w:spacing w:line="360" w:lineRule="auto"/>
-        <w:jc w:val="right"/>
-        <w:rPr>
-          <w:rFonts w:ascii="Times New Roman" w:hAnsi="Times New Roman" w:cs="Times New Roman"/>
-          <w:sz w:val="28"/>
-          <w:szCs w:val="28"/>
-          <w:lang w:val="ru-RU"/>
-        </w:rPr>
-      </w:pPr>
-      <w:r>
-        <w:rPr>
-          <w:rFonts w:ascii="Times New Roman" w:hAnsi="Times New Roman" w:cs="Times New Roman"/>
-          <w:sz w:val="28"/>
-          <w:szCs w:val="28"/>
-          <w:lang w:val="ru-RU"/>
-        </w:rPr>
-        <w:t>И.о. ректора РГГМУ</w:t>
-      </w:r>
+        <w:rPr>
+          <w:rFonts w:ascii="Times New Roman" w:hAnsi="Times New Roman" w:cs="Times New Roman"/>
+          <w:sz w:val="28"/>
+          <w:szCs w:val="28"/>
+          <w:lang w:val="ru-RU"/>
+        </w:rPr>
+      </w:pPr>
     </w:p>
     <w:p>
       <w:pPr>
         <w:spacing w:line="360" w:lineRule="auto"/>
-        <w:jc w:val="right"/>
-        <w:rPr>
-          <w:rFonts w:ascii="Times New Roman" w:hAnsi="Times New Roman" w:cs="Times New Roman"/>
-          <w:sz w:val="28"/>
-          <w:szCs w:val="28"/>
-          <w:lang w:val="ru-RU"/>
-        </w:rPr>
-      </w:pPr>
-      <w:r>
-        <w:rPr>
-          <w:rFonts w:ascii="Times New Roman" w:hAnsi="Times New Roman" w:cs="Times New Roman"/>
-          <w:sz w:val="28"/>
-          <w:szCs w:val="28"/>
-          <w:lang w:val="ru-RU"/>
-        </w:rPr>
-        <w:t>Карлину</w:t>
-      </w:r>
-      <w:r>
-        <w:rPr>
-          <w:rFonts w:ascii="Times New Roman" w:hAnsi="Times New Roman" w:cs="Times New Roman"/>
-          <w:sz w:val="28"/>
-          <w:szCs w:val="28"/>
-          <w:lang w:val="ru-RU"/>
-        </w:rPr>
-        <w:t xml:space="preserve"> </w:t>
-      </w:r>
-      <w:r>
-        <w:rPr>
-          <w:rFonts w:ascii="Times New Roman" w:hAnsi="Times New Roman" w:cs="Times New Roman"/>
-          <w:sz w:val="28"/>
-          <w:szCs w:val="28"/>
-          <w:lang w:val="ru-RU"/>
-        </w:rPr>
-        <w:t>Л.Н.</w:t>
-      </w:r>
+        <w:rPr>
+          <w:rFonts w:ascii="Times New Roman" w:hAnsi="Times New Roman" w:cs="Times New Roman"/>
+          <w:sz w:val="28"/>
+          <w:szCs w:val="28"/>
+          <w:lang w:val="ru-RU"/>
+        </w:rPr>
+      </w:pPr>
     </w:p>
     <w:p>
       <w:pPr>
         <w:spacing w:line="360" w:lineRule="auto"/>
-        <w:jc w:val="right"/>
-        <w:rPr>
-          <w:rFonts w:ascii="Times New Roman" w:hAnsi="Times New Roman" w:cs="Times New Roman"/>
-          <w:sz w:val="28"/>
-          <w:szCs w:val="28"/>
-          <w:lang w:val="ru-RU"/>
-        </w:rPr>
-      </w:pPr>
-      <w:r>
-        <w:rPr>
-          <w:rFonts w:ascii="Times New Roman" w:hAnsi="Times New Roman" w:cs="Times New Roman"/>
-          <w:sz w:val="28"/>
-          <w:szCs w:val="28"/>
-          <w:lang w:val="ru-RU"/>
-        </w:rPr>
-        <w:t>от м.н.с. ЛСО РГГМУ</w:t>
+        <w:jc w:val="center"/>
+        <w:rPr>
+          <w:rFonts w:ascii="Times New Roman" w:hAnsi="Times New Roman" w:cs="Times New Roman"/>
+          <w:b/>
+          <w:sz w:val="28"/>
+          <w:szCs w:val="28"/>
+          <w:lang w:val="ru-RU"/>
+        </w:rPr>
+      </w:pPr>
+      <w:r>
+        <w:rPr>
+          <w:rFonts w:ascii="Times New Roman" w:hAnsi="Times New Roman" w:cs="Times New Roman"/>
+          <w:b/>
+          <w:sz w:val="28"/>
+          <w:szCs w:val="28"/>
+          <w:lang w:val="ru-RU"/>
+        </w:rPr>
+        <w:t>Служебная записка</w:t>
       </w:r>
     </w:p>
     <w:p>
       <w:pPr>
         <w:spacing w:line="360" w:lineRule="auto"/>
-        <w:jc w:val="right"/>
-        <w:rPr>
-          <w:rFonts w:ascii="Times New Roman" w:hAnsi="Times New Roman" w:cs="Times New Roman"/>
-          <w:sz w:val="28"/>
-          <w:szCs w:val="28"/>
-          <w:lang w:val="ru-RU"/>
-        </w:rPr>
-      </w:pPr>
-      <w:r>
-        <w:rPr>
-          <w:rFonts w:ascii="Times New Roman" w:hAnsi="Times New Roman" w:cs="Times New Roman"/>
-          <w:sz w:val="28"/>
-          <w:szCs w:val="28"/>
-          <w:lang w:val="ru-RU"/>
-        </w:rPr>
-        <w:t xml:space="preserve">Мясоедова А.Г. </w:t>
-      </w:r>
+        <w:rPr>
+          <w:rFonts w:ascii="Times New Roman" w:hAnsi="Times New Roman" w:cs="Times New Roman"/>
+          <w:sz w:val="28"/>
+          <w:szCs w:val="28"/>
+          <w:lang w:val="ru-RU"/>
+        </w:rPr>
+      </w:pPr>
     </w:p>
     <w:p>
       <w:pPr>
         <w:spacing w:line="360" w:lineRule="auto"/>
-        <w:rPr>
-          <w:rFonts w:ascii="Times New Roman" w:hAnsi="Times New Roman" w:cs="Times New Roman"/>
-          <w:sz w:val="28"/>
-          <w:szCs w:val="28"/>
-          <w:lang w:val="ru-RU"/>
-        </w:rPr>
-      </w:pPr>
-    </w:p>
-    <w:p>
-      <w:pPr>
-        <w:spacing w:line="360" w:lineRule="auto"/>
-        <w:rPr>
-          <w:rFonts w:ascii="Times New Roman" w:hAnsi="Times New Roman" w:cs="Times New Roman"/>
-          <w:sz w:val="28"/>
-          <w:szCs w:val="28"/>
-          <w:lang w:val="ru-RU"/>
-        </w:rPr>
-      </w:pPr>
-    </w:p>
-    <w:p>
-      <w:pPr>
-        <w:spacing w:line="360" w:lineRule="auto"/>
-        <w:jc w:val="center"/>
-        <w:rPr>
-          <w:rFonts w:ascii="Times New Roman" w:hAnsi="Times New Roman" w:cs="Times New Roman"/>
-          <w:b/>
-          <w:sz w:val="28"/>
-          <w:szCs w:val="28"/>
-          <w:lang w:val="ru-RU"/>
-        </w:rPr>
-      </w:pPr>
-      <w:r>
-        <w:rPr>
-          <w:rFonts w:ascii="Times New Roman" w:hAnsi="Times New Roman" w:cs="Times New Roman"/>
-          <w:b/>
-          <w:sz w:val="28"/>
-          <w:szCs w:val="28"/>
-          <w:lang w:val="ru-RU"/>
-        </w:rPr>
-        <w:t>Заявление</w:t>
-      </w:r>
-    </w:p>
-    <w:p>
-      <w:pPr>
-        <w:spacing w:line="360" w:lineRule="auto"/>
-        <w:rPr>
-          <w:rFonts w:ascii="Times New Roman" w:hAnsi="Times New Roman" w:cs="Times New Roman"/>
-          <w:sz w:val="28"/>
-          <w:szCs w:val="28"/>
-          <w:lang w:val="ru-RU"/>
-        </w:rPr>
-      </w:pPr>
-    </w:p>
-    <w:p>
-      <w:pPr>
-        <w:spacing w:line="360" w:lineRule="auto"/>
+        <w:ind w:firstLine="709"/>
         <w:rPr>
           <w:rFonts w:ascii="Times New Roman" w:hAnsi="Times New Roman" w:cs="Times New Roman"/>
           <w:sz w:val="28"/>
@@ -304,7 +378,16 @@
           <w:szCs w:val="28"/>
           <w:lang w:val="ru-RU"/>
         </w:rPr>
-        <w:t>Дата</w:t>
+        <w:t>22.04.2014</w:t>
+      </w:r>
+      <w:r>
+        <w:rPr>
+          <w:rFonts w:ascii="Times New Roman" w:hAnsi="Times New Roman" w:cs="Times New Roman"/>
+          <w:sz w:val="28"/>
+          <w:szCs w:val="28"/>
+          <w:lang w:val="ru-RU"/>
+        </w:rPr>
+        <w:t>г.</w:t>
       </w:r>
       <w:r>
         <w:rPr>
@@ -360,8 +443,6 @@
         </w:rPr>
         <w:tab/>
       </w:r>
-      <w:bookmarkStart w:id="0" w:name="_GoBack"/>
-      <w:bookmarkEnd w:id="0"/>
       <w:r>
         <w:rPr>
           <w:rFonts w:ascii="Times New Roman" w:hAnsi="Times New Roman" w:cs="Times New Roman"/>
@@ -385,24 +466,6 @@
           <w:rFonts w:ascii="Times New Roman" w:hAnsi="Times New Roman" w:cs="Times New Roman"/>
           <w:sz w:val="28"/>
           <w:szCs w:val="28"/>
-          <w:lang w:val="ru-RU"/>
-        </w:rPr>
-        <w:tab/>
-      </w:r>
-      <w:r>
-        <w:rPr>
-          <w:rFonts w:ascii="Times New Roman" w:hAnsi="Times New Roman" w:cs="Times New Roman"/>
-          <w:sz w:val="28"/>
-          <w:szCs w:val="28"/>
-          <w:lang w:val="ru-RU"/>
-        </w:rPr>
-        <w:tab/>
-      </w:r>
-      <w:r>
-        <w:rPr>
-          <w:rFonts w:ascii="Times New Roman" w:hAnsi="Times New Roman" w:cs="Times New Roman"/>
-          <w:sz w:val="28"/>
-          <w:szCs w:val="28"/>
         </w:rPr>
         <w:t>/</w:t>
       </w:r>
@@ -413,7 +476,17 @@
           <w:szCs w:val="28"/>
           <w:lang w:val="ru-RU"/>
         </w:rPr>
-        <w:t>Мясоедов А.Г.</w:t>
+        <w:t>Мясоедов А.Г</w:t>
+      </w:r>
+      <w:proofErr w:type="gramStart"/>
+      <w:r>
+        <w:rPr>
+          <w:rFonts w:ascii="Times New Roman" w:hAnsi="Times New Roman" w:cs="Times New Roman"/>
+          <w:sz w:val="28"/>
+          <w:szCs w:val="28"/>
+          <w:lang w:val="ru-RU"/>
+        </w:rPr>
+        <w:t>.</w:t>
       </w:r>
       <w:r>
         <w:rPr>
@@ -423,6 +496,7 @@
         </w:rPr>
         <w:t>/</w:t>
       </w:r>
+      <w:proofErr w:type="gramEnd"/>
     </w:p>
     <w:sectPr>
       <w:pgSz w:w="12240" w:h="15840"/>
@@ -960,6 +1034,24 @@
       <w:contextualSpacing/>
     </w:pPr>
   </w:style>
+  <w:style w:type="paragraph" w:customStyle="1" w:styleId="TableContents">
+    <w:name w:val="Table Contents"/>
+    <w:basedOn w:val="Normal"/>
+    <w:rsid w:val="00B4722F"/>
+    <w:pPr>
+      <w:widowControl w:val="0"/>
+      <w:suppressLineNumbers/>
+      <w:suppressAutoHyphens/>
+      <w:spacing w:after="0" w:line="240" w:lineRule="auto"/>
+    </w:pPr>
+    <w:rPr>
+      <w:rFonts w:ascii="Times New Roman" w:eastAsia="Droid Sans" w:hAnsi="Times New Roman" w:cs="Lohit Hindi"/>
+      <w:kern w:val="1"/>
+      <w:sz w:val="24"/>
+      <w:szCs w:val="24"/>
+      <w:lang w:val="ru-RU" w:eastAsia="zh-CN" w:bidi="hi-IN"/>
+    </w:rPr>
+  </w:style>
 </w:styles>
 </file>
 

</xml_diff>